<commit_message>
updated with some notes
</commit_message>
<xml_diff>
--- a/01_Project_scope_notes.docx
+++ b/01_Project_scope_notes.docx
@@ -850,6 +850,245 @@
       </w:r>
     </w:p>
     <w:bookmarkEnd w:id="1"/>
+    <w:p>
+      <w:pPr>
+        <w:rPr>
+          <w:lang w:val="en-US"/>
+        </w:rPr>
+      </w:pPr>
+    </w:p>
+    <w:p>
+      <w:pPr>
+        <w:rPr>
+          <w:lang w:val="en-US"/>
+        </w:rPr>
+      </w:pPr>
+    </w:p>
+    <w:p>
+      <w:pPr>
+        <w:rPr>
+          <w:b/>
+          <w:bCs/>
+          <w:u w:val="single"/>
+          <w:lang w:val="en-US"/>
+        </w:rPr>
+      </w:pPr>
+      <w:r>
+        <w:rPr>
+          <w:b/>
+          <w:bCs/>
+          <w:u w:val="single"/>
+          <w:lang w:val="en-US"/>
+        </w:rPr>
+        <w:t>Notes</w:t>
+      </w:r>
+    </w:p>
+    <w:p>
+      <w:pPr>
+        <w:pStyle w:val="ListParagraph"/>
+        <w:numPr>
+          <w:ilvl w:val="0"/>
+          <w:numId w:val="5"/>
+        </w:numPr>
+        <w:rPr>
+          <w:lang w:val="en-US"/>
+        </w:rPr>
+      </w:pPr>
+      <w:r>
+        <w:rPr>
+          <w:lang w:val="en-US"/>
+        </w:rPr>
+        <w:t xml:space="preserve">IMD – indicators </w:t>
+      </w:r>
+    </w:p>
+    <w:p>
+      <w:pPr>
+        <w:pStyle w:val="ListParagraph"/>
+        <w:numPr>
+          <w:ilvl w:val="0"/>
+          <w:numId w:val="5"/>
+        </w:numPr>
+        <w:rPr>
+          <w:lang w:val="en-US"/>
+        </w:rPr>
+      </w:pPr>
+      <w:r>
+        <w:rPr>
+          <w:lang w:val="en-US"/>
+        </w:rPr>
+        <w:t xml:space="preserve">Scatter plot crime rate vs IMD </w:t>
+      </w:r>
+    </w:p>
+    <w:p>
+      <w:pPr>
+        <w:pStyle w:val="ListParagraph"/>
+        <w:numPr>
+          <w:ilvl w:val="1"/>
+          <w:numId w:val="5"/>
+        </w:numPr>
+        <w:rPr>
+          <w:lang w:val="en-US"/>
+        </w:rPr>
+      </w:pPr>
+      <w:r>
+        <w:rPr>
+          <w:lang w:val="en-US"/>
+        </w:rPr>
+        <w:t xml:space="preserve">Coding </w:t>
+      </w:r>
+    </w:p>
+    <w:p>
+      <w:pPr>
+        <w:pStyle w:val="ListParagraph"/>
+        <w:numPr>
+          <w:ilvl w:val="1"/>
+          <w:numId w:val="5"/>
+        </w:numPr>
+        <w:rPr>
+          <w:lang w:val="en-US"/>
+        </w:rPr>
+      </w:pPr>
+      <w:r>
+        <w:rPr>
+          <w:lang w:val="en-US"/>
+        </w:rPr>
+        <w:t xml:space="preserve">Outliers </w:t>
+      </w:r>
+    </w:p>
+    <w:p>
+      <w:pPr>
+        <w:pStyle w:val="ListParagraph"/>
+        <w:numPr>
+          <w:ilvl w:val="0"/>
+          <w:numId w:val="5"/>
+        </w:numPr>
+        <w:rPr>
+          <w:lang w:val="en-US"/>
+        </w:rPr>
+      </w:pPr>
+      <w:r>
+        <w:rPr>
+          <w:lang w:val="en-US"/>
+        </w:rPr>
+        <w:t xml:space="preserve">Bar charts – district level overview </w:t>
+      </w:r>
+    </w:p>
+    <w:p>
+      <w:pPr>
+        <w:pStyle w:val="ListParagraph"/>
+        <w:numPr>
+          <w:ilvl w:val="1"/>
+          <w:numId w:val="5"/>
+        </w:numPr>
+        <w:rPr>
+          <w:lang w:val="en-US"/>
+        </w:rPr>
+      </w:pPr>
+      <w:r>
+        <w:rPr>
+          <w:lang w:val="en-US"/>
+        </w:rPr>
+        <w:t>Potentially independent mean?</w:t>
+      </w:r>
+    </w:p>
+    <w:p>
+      <w:pPr>
+        <w:pStyle w:val="ListParagraph"/>
+        <w:numPr>
+          <w:ilvl w:val="0"/>
+          <w:numId w:val="5"/>
+        </w:numPr>
+        <w:rPr>
+          <w:lang w:val="en-US"/>
+        </w:rPr>
+      </w:pPr>
+      <w:r>
+        <w:rPr>
+          <w:lang w:val="en-US"/>
+        </w:rPr>
+        <w:t xml:space="preserve">Plot heatmap </w:t>
+      </w:r>
+    </w:p>
+    <w:p>
+      <w:pPr>
+        <w:pStyle w:val="ListParagraph"/>
+        <w:numPr>
+          <w:ilvl w:val="1"/>
+          <w:numId w:val="5"/>
+        </w:numPr>
+        <w:rPr>
+          <w:lang w:val="en-US"/>
+        </w:rPr>
+      </w:pPr>
+      <w:r>
+        <w:rPr>
+          <w:lang w:val="en-US"/>
+        </w:rPr>
+        <w:t xml:space="preserve">Coding </w:t>
+      </w:r>
+    </w:p>
+    <w:p>
+      <w:pPr>
+        <w:pStyle w:val="ListParagraph"/>
+        <w:numPr>
+          <w:ilvl w:val="1"/>
+          <w:numId w:val="5"/>
+        </w:numPr>
+        <w:rPr>
+          <w:lang w:val="en-US"/>
+        </w:rPr>
+      </w:pPr>
+      <w:proofErr w:type="spellStart"/>
+      <w:r>
+        <w:rPr>
+          <w:lang w:val="en-US"/>
+        </w:rPr>
+        <w:t>Groupby</w:t>
+      </w:r>
+      <w:proofErr w:type="spellEnd"/>
+      <w:r>
+        <w:rPr>
+          <w:lang w:val="en-US"/>
+        </w:rPr>
+        <w:t xml:space="preserve"> </w:t>
+      </w:r>
+    </w:p>
+    <w:p>
+      <w:pPr>
+        <w:pStyle w:val="ListParagraph"/>
+        <w:numPr>
+          <w:ilvl w:val="1"/>
+          <w:numId w:val="5"/>
+        </w:numPr>
+        <w:rPr>
+          <w:lang w:val="en-US"/>
+        </w:rPr>
+      </w:pPr>
+      <w:r>
+        <w:rPr>
+          <w:lang w:val="en-US"/>
+        </w:rPr>
+        <w:t>Further analysis where we find interesting things – e.g. bike theft Warwick</w:t>
+      </w:r>
+    </w:p>
+    <w:p>
+      <w:pPr>
+        <w:pStyle w:val="ListParagraph"/>
+        <w:numPr>
+          <w:ilvl w:val="2"/>
+          <w:numId w:val="5"/>
+        </w:numPr>
+        <w:rPr>
+          <w:lang w:val="en-US"/>
+        </w:rPr>
+      </w:pPr>
+      <w:r>
+        <w:rPr>
+          <w:lang w:val="en-US"/>
+        </w:rPr>
+        <w:t>Go deeper and let readers know exactly where not to leave your bike!</w:t>
+      </w:r>
+    </w:p>
     <w:p>
       <w:pPr>
         <w:rPr>
@@ -1144,6 +1383,95 @@
     </w:lvl>
   </w:abstractNum>
   <w:abstractNum w:abstractNumId="3" w15:restartNumberingAfterBreak="0">
+    <w:nsid w:val="4B094F35"/>
+    <w:multiLevelType w:val="hybridMultilevel"/>
+    <w:tmpl w:val="551C6C3A"/>
+    <w:lvl w:ilvl="0" w:tplc="9AD41DD8">
+      <w:start w:val="1"/>
+      <w:numFmt w:val="decimal"/>
+      <w:lvlText w:val="%1."/>
+      <w:lvlJc w:val="left"/>
+      <w:pPr>
+        <w:ind w:left="720" w:hanging="360"/>
+      </w:pPr>
+      <w:rPr>
+        <w:rFonts w:hint="default"/>
+      </w:rPr>
+    </w:lvl>
+    <w:lvl w:ilvl="1" w:tplc="08090019">
+      <w:start w:val="1"/>
+      <w:numFmt w:val="lowerLetter"/>
+      <w:lvlText w:val="%2."/>
+      <w:lvlJc w:val="left"/>
+      <w:pPr>
+        <w:ind w:left="1440" w:hanging="360"/>
+      </w:pPr>
+    </w:lvl>
+    <w:lvl w:ilvl="2" w:tplc="0809001B">
+      <w:start w:val="1"/>
+      <w:numFmt w:val="lowerRoman"/>
+      <w:lvlText w:val="%3."/>
+      <w:lvlJc w:val="right"/>
+      <w:pPr>
+        <w:ind w:left="2160" w:hanging="180"/>
+      </w:pPr>
+    </w:lvl>
+    <w:lvl w:ilvl="3" w:tplc="0809000F" w:tentative="1">
+      <w:start w:val="1"/>
+      <w:numFmt w:val="decimal"/>
+      <w:lvlText w:val="%4."/>
+      <w:lvlJc w:val="left"/>
+      <w:pPr>
+        <w:ind w:left="2880" w:hanging="360"/>
+      </w:pPr>
+    </w:lvl>
+    <w:lvl w:ilvl="4" w:tplc="08090019" w:tentative="1">
+      <w:start w:val="1"/>
+      <w:numFmt w:val="lowerLetter"/>
+      <w:lvlText w:val="%5."/>
+      <w:lvlJc w:val="left"/>
+      <w:pPr>
+        <w:ind w:left="3600" w:hanging="360"/>
+      </w:pPr>
+    </w:lvl>
+    <w:lvl w:ilvl="5" w:tplc="0809001B" w:tentative="1">
+      <w:start w:val="1"/>
+      <w:numFmt w:val="lowerRoman"/>
+      <w:lvlText w:val="%6."/>
+      <w:lvlJc w:val="right"/>
+      <w:pPr>
+        <w:ind w:left="4320" w:hanging="180"/>
+      </w:pPr>
+    </w:lvl>
+    <w:lvl w:ilvl="6" w:tplc="0809000F" w:tentative="1">
+      <w:start w:val="1"/>
+      <w:numFmt w:val="decimal"/>
+      <w:lvlText w:val="%7."/>
+      <w:lvlJc w:val="left"/>
+      <w:pPr>
+        <w:ind w:left="5040" w:hanging="360"/>
+      </w:pPr>
+    </w:lvl>
+    <w:lvl w:ilvl="7" w:tplc="08090019" w:tentative="1">
+      <w:start w:val="1"/>
+      <w:numFmt w:val="lowerLetter"/>
+      <w:lvlText w:val="%8."/>
+      <w:lvlJc w:val="left"/>
+      <w:pPr>
+        <w:ind w:left="5760" w:hanging="360"/>
+      </w:pPr>
+    </w:lvl>
+    <w:lvl w:ilvl="8" w:tplc="0809001B" w:tentative="1">
+      <w:start w:val="1"/>
+      <w:numFmt w:val="lowerRoman"/>
+      <w:lvlText w:val="%9."/>
+      <w:lvlJc w:val="right"/>
+      <w:pPr>
+        <w:ind w:left="6480" w:hanging="180"/>
+      </w:pPr>
+    </w:lvl>
+  </w:abstractNum>
+  <w:abstractNum w:abstractNumId="4" w15:restartNumberingAfterBreak="0">
     <w:nsid w:val="71395F26"/>
     <w:multiLevelType w:val="hybridMultilevel"/>
     <w:tmpl w:val="516025B2"/>
@@ -1233,7 +1561,7 @@
     </w:lvl>
   </w:abstractNum>
   <w:num w:numId="1" w16cid:durableId="679817979">
-    <w:abstractNumId w:val="3"/>
+    <w:abstractNumId w:val="4"/>
   </w:num>
   <w:num w:numId="2" w16cid:durableId="436297450">
     <w:abstractNumId w:val="1"/>
@@ -1243,6 +1571,9 @@
   </w:num>
   <w:num w:numId="4" w16cid:durableId="668486542">
     <w:abstractNumId w:val="0"/>
+  </w:num>
+  <w:num w:numId="5" w16cid:durableId="158153867">
+    <w:abstractNumId w:val="3"/>
   </w:num>
 </w:numbering>
 </file>

</xml_diff>

<commit_message>
update project scope notes
</commit_message>
<xml_diff>
--- a/01_Project_scope_notes.docx
+++ b/01_Project_scope_notes.docx
@@ -540,18 +540,6 @@
           <w:lang w:val="en-US"/>
         </w:rPr>
       </w:pPr>
-    </w:p>
-    <w:p>
-      <w:pPr>
-        <w:pStyle w:val="ListParagraph"/>
-        <w:numPr>
-          <w:ilvl w:val="0"/>
-          <w:numId w:val="1"/>
-        </w:numPr>
-        <w:rPr>
-          <w:lang w:val="en-US"/>
-        </w:rPr>
-      </w:pPr>
       <w:r>
         <w:rPr>
           <w:lang w:val="en-US"/>
@@ -650,54 +638,6 @@
     </w:p>
     <w:p>
       <w:pPr>
-        <w:pStyle w:val="ListParagraph"/>
-        <w:numPr>
-          <w:ilvl w:val="0"/>
-          <w:numId w:val="3"/>
-        </w:numPr>
-        <w:rPr>
-          <w:lang w:val="en-US"/>
-        </w:rPr>
-      </w:pPr>
-      <w:r>
-        <w:rPr>
-          <w:lang w:val="en-US"/>
-        </w:rPr>
-        <w:t>D</w:t>
-      </w:r>
-      <w:r>
-        <w:rPr>
-          <w:lang w:val="en-US"/>
-        </w:rPr>
-        <w:t>4</w:t>
-      </w:r>
-    </w:p>
-    <w:p>
-      <w:pPr>
-        <w:pStyle w:val="ListParagraph"/>
-        <w:numPr>
-          <w:ilvl w:val="0"/>
-          <w:numId w:val="3"/>
-        </w:numPr>
-        <w:rPr>
-          <w:lang w:val="en-US"/>
-        </w:rPr>
-      </w:pPr>
-      <w:r>
-        <w:rPr>
-          <w:lang w:val="en-US"/>
-        </w:rPr>
-        <w:t>D</w:t>
-      </w:r>
-      <w:r>
-        <w:rPr>
-          <w:lang w:val="en-US"/>
-        </w:rPr>
-        <w:t>5</w:t>
-      </w:r>
-    </w:p>
-    <w:p>
-      <w:pPr>
         <w:pStyle w:val="Heading2"/>
         <w:rPr>
           <w:lang w:val="en-US"/>
@@ -789,7 +729,6 @@
         <w:rPr>
           <w:lang w:val="en-US"/>
         </w:rPr>
-        <w:lastRenderedPageBreak/>
         <w:t>Exploring and cleaning of data</w:t>
       </w:r>
     </w:p>
@@ -862,6 +801,7 @@
         <w:rPr>
           <w:lang w:val="en-US"/>
         </w:rPr>
+        <w:lastRenderedPageBreak/>
         <w:t>Allocate tasks to group members</w:t>
       </w:r>
     </w:p>
@@ -1149,6 +1089,12 @@
           <w:lang w:val="en-US"/>
         </w:rPr>
         <w:t>Further analysis where we find interesting things – e.g. bike theft Warwick</w:t>
+      </w:r>
+      <w:r>
+        <w:rPr>
+          <w:lang w:val="en-US"/>
+        </w:rPr>
+        <w:t xml:space="preserve"> University</w:t>
       </w:r>
     </w:p>
     <w:p>

</xml_diff>